<commit_message>
modify Linux And Git commands file
</commit_message>
<xml_diff>
--- a/GitCommands.docx
+++ b/GitCommands.docx
@@ -88,8 +88,18 @@
                 <w:sz w:val="24"/>
                 <w:szCs w:val="24"/>
               </w:rPr>
-              <w:t>git init</w:t>
-            </w:r>
+              <w:t xml:space="preserve">git </w:t>
+            </w:r>
+            <w:proofErr w:type="spellStart"/>
+            <w:r>
+              <w:rPr>
+                <w:rFonts w:ascii="Arial" w:hAnsi="Arial" w:cs="Arial"/>
+                <w:sz w:val="24"/>
+                <w:szCs w:val="24"/>
+              </w:rPr>
+              <w:t>init</w:t>
+            </w:r>
+            <w:proofErr w:type="spellEnd"/>
           </w:p>
         </w:tc>
         <w:tc>
@@ -139,7 +149,25 @@
                 <w:sz w:val="24"/>
                 <w:szCs w:val="24"/>
               </w:rPr>
-              <w:t xml:space="preserve">ls -lart </w:t>
+              <w:t>ls -</w:t>
+            </w:r>
+            <w:proofErr w:type="spellStart"/>
+            <w:r>
+              <w:rPr>
+                <w:rFonts w:ascii="Arial" w:hAnsi="Arial" w:cs="Arial"/>
+                <w:sz w:val="24"/>
+                <w:szCs w:val="24"/>
+              </w:rPr>
+              <w:t>lart</w:t>
+            </w:r>
+            <w:proofErr w:type="spellEnd"/>
+            <w:r>
+              <w:rPr>
+                <w:rFonts w:ascii="Arial" w:hAnsi="Arial" w:cs="Arial"/>
+                <w:sz w:val="24"/>
+                <w:szCs w:val="24"/>
+              </w:rPr>
+              <w:t xml:space="preserve"> </w:t>
             </w:r>
           </w:p>
         </w:tc>
@@ -162,8 +190,18 @@
                 <w:sz w:val="24"/>
                 <w:szCs w:val="24"/>
               </w:rPr>
-              <w:t>Give detailed list of files in pwd</w:t>
-            </w:r>
+              <w:t xml:space="preserve">Give detailed list of files in </w:t>
+            </w:r>
+            <w:proofErr w:type="spellStart"/>
+            <w:r>
+              <w:rPr>
+                <w:rFonts w:ascii="Arial" w:hAnsi="Arial" w:cs="Arial"/>
+                <w:sz w:val="24"/>
+                <w:szCs w:val="24"/>
+              </w:rPr>
+              <w:t>pwd</w:t>
+            </w:r>
+            <w:proofErr w:type="spellEnd"/>
           </w:p>
         </w:tc>
       </w:tr>
@@ -214,7 +252,25 @@
                 <w:sz w:val="24"/>
                 <w:szCs w:val="24"/>
               </w:rPr>
-              <w:t>Gives the status of files which are staged unstaged or untracked</w:t>
+              <w:t xml:space="preserve">Gives the status of files which are staged </w:t>
+            </w:r>
+            <w:proofErr w:type="spellStart"/>
+            <w:r>
+              <w:rPr>
+                <w:rFonts w:ascii="Arial" w:hAnsi="Arial" w:cs="Arial"/>
+                <w:sz w:val="24"/>
+                <w:szCs w:val="24"/>
+              </w:rPr>
+              <w:t>unstaged</w:t>
+            </w:r>
+            <w:proofErr w:type="spellEnd"/>
+            <w:r>
+              <w:rPr>
+                <w:rFonts w:ascii="Arial" w:hAnsi="Arial" w:cs="Arial"/>
+                <w:sz w:val="24"/>
+                <w:szCs w:val="24"/>
+              </w:rPr>
+              <w:t xml:space="preserve"> or untracked</w:t>
             </w:r>
           </w:p>
         </w:tc>
@@ -268,8 +324,18 @@
                 <w:sz w:val="24"/>
                 <w:szCs w:val="24"/>
               </w:rPr>
-              <w:t>user.name  sumit</w:t>
-            </w:r>
+              <w:t xml:space="preserve">user.name  </w:t>
+            </w:r>
+            <w:proofErr w:type="spellStart"/>
+            <w:r>
+              <w:rPr>
+                <w:rFonts w:ascii="Arial" w:hAnsi="Arial" w:cs="Arial"/>
+                <w:sz w:val="24"/>
+                <w:szCs w:val="24"/>
+              </w:rPr>
+              <w:t>sumit</w:t>
+            </w:r>
+            <w:proofErr w:type="spellEnd"/>
           </w:p>
           <w:p>
             <w:pPr>
@@ -316,6 +382,7 @@
               </w:rPr>
               <w:t xml:space="preserve">global </w:t>
             </w:r>
+            <w:proofErr w:type="spellStart"/>
             <w:r>
               <w:rPr>
                 <w:rFonts w:ascii="Arial" w:hAnsi="Arial" w:cs="Arial"/>
@@ -332,13 +399,23 @@
               </w:rPr>
               <w:t>.email</w:t>
             </w:r>
-            <w:r>
-              <w:rPr>
-                <w:rFonts w:ascii="Arial" w:hAnsi="Arial" w:cs="Arial"/>
-                <w:sz w:val="24"/>
-                <w:szCs w:val="24"/>
-              </w:rPr>
-              <w:t xml:space="preserve">  sumit</w:t>
+            <w:proofErr w:type="spellEnd"/>
+            <w:r>
+              <w:rPr>
+                <w:rFonts w:ascii="Arial" w:hAnsi="Arial" w:cs="Arial"/>
+                <w:sz w:val="24"/>
+                <w:szCs w:val="24"/>
+              </w:rPr>
+              <w:t xml:space="preserve">  </w:t>
+            </w:r>
+            <w:proofErr w:type="spellStart"/>
+            <w:r>
+              <w:rPr>
+                <w:rFonts w:ascii="Arial" w:hAnsi="Arial" w:cs="Arial"/>
+                <w:sz w:val="24"/>
+                <w:szCs w:val="24"/>
+              </w:rPr>
+              <w:t>sumit</w:t>
             </w:r>
             <w:r>
               <w:rPr>
@@ -348,6 +425,7 @@
               </w:rPr>
               <w:t>@gmailcom</w:t>
             </w:r>
+            <w:proofErr w:type="spellEnd"/>
           </w:p>
         </w:tc>
         <w:tc>
@@ -643,7 +721,25 @@
                 <w:sz w:val="24"/>
                 <w:szCs w:val="24"/>
               </w:rPr>
-              <w:t>it commit -m “msg”</w:t>
+              <w:t>it commit -m “</w:t>
+            </w:r>
+            <w:proofErr w:type="spellStart"/>
+            <w:r>
+              <w:rPr>
+                <w:rFonts w:ascii="Arial" w:hAnsi="Arial" w:cs="Arial"/>
+                <w:sz w:val="24"/>
+                <w:szCs w:val="24"/>
+              </w:rPr>
+              <w:t>msg</w:t>
+            </w:r>
+            <w:proofErr w:type="spellEnd"/>
+            <w:r>
+              <w:rPr>
+                <w:rFonts w:ascii="Arial" w:hAnsi="Arial" w:cs="Arial"/>
+                <w:sz w:val="24"/>
+                <w:szCs w:val="24"/>
+              </w:rPr>
+              <w:t>”</w:t>
             </w:r>
           </w:p>
         </w:tc>
@@ -666,8 +762,68 @@
                 <w:sz w:val="24"/>
                 <w:szCs w:val="24"/>
               </w:rPr>
-              <w:t>Commit the staged things with msg msg</w:t>
-            </w:r>
+              <w:t>Commit the staged things with m</w:t>
+            </w:r>
+            <w:r>
+              <w:rPr>
+                <w:rFonts w:ascii="Arial" w:hAnsi="Arial" w:cs="Arial"/>
+                <w:sz w:val="24"/>
+                <w:szCs w:val="24"/>
+              </w:rPr>
+              <w:t>es</w:t>
+            </w:r>
+            <w:r>
+              <w:rPr>
+                <w:rFonts w:ascii="Arial" w:hAnsi="Arial" w:cs="Arial"/>
+                <w:sz w:val="24"/>
+                <w:szCs w:val="24"/>
+              </w:rPr>
+              <w:t>s</w:t>
+            </w:r>
+            <w:r>
+              <w:rPr>
+                <w:rFonts w:ascii="Arial" w:hAnsi="Arial" w:cs="Arial"/>
+                <w:sz w:val="24"/>
+                <w:szCs w:val="24"/>
+              </w:rPr>
+              <w:t>a</w:t>
+            </w:r>
+            <w:r>
+              <w:rPr>
+                <w:rFonts w:ascii="Arial" w:hAnsi="Arial" w:cs="Arial"/>
+                <w:sz w:val="24"/>
+                <w:szCs w:val="24"/>
+              </w:rPr>
+              <w:t>g</w:t>
+            </w:r>
+            <w:r>
+              <w:rPr>
+                <w:rFonts w:ascii="Arial" w:hAnsi="Arial" w:cs="Arial"/>
+                <w:sz w:val="24"/>
+                <w:szCs w:val="24"/>
+              </w:rPr>
+              <w:t>e</w:t>
+            </w:r>
+            <w:bookmarkStart w:id="0" w:name="_GoBack"/>
+            <w:bookmarkEnd w:id="0"/>
+            <w:r>
+              <w:rPr>
+                <w:rFonts w:ascii="Arial" w:hAnsi="Arial" w:cs="Arial"/>
+                <w:sz w:val="24"/>
+                <w:szCs w:val="24"/>
+              </w:rPr>
+              <w:t xml:space="preserve"> </w:t>
+            </w:r>
+            <w:proofErr w:type="spellStart"/>
+            <w:r>
+              <w:rPr>
+                <w:rFonts w:ascii="Arial" w:hAnsi="Arial" w:cs="Arial"/>
+                <w:sz w:val="24"/>
+                <w:szCs w:val="24"/>
+              </w:rPr>
+              <w:t>msg</w:t>
+            </w:r>
+            <w:proofErr w:type="spellEnd"/>
           </w:p>
         </w:tc>
       </w:tr>
@@ -785,7 +941,25 @@
                 <w:sz w:val="24"/>
                 <w:szCs w:val="24"/>
               </w:rPr>
-              <w:t>Display last commit history upto number what you have suggested</w:t>
+              <w:t xml:space="preserve">Display last commit history </w:t>
+            </w:r>
+            <w:proofErr w:type="spellStart"/>
+            <w:r>
+              <w:rPr>
+                <w:rFonts w:ascii="Arial" w:hAnsi="Arial" w:cs="Arial"/>
+                <w:sz w:val="24"/>
+                <w:szCs w:val="24"/>
+              </w:rPr>
+              <w:t>upto</w:t>
+            </w:r>
+            <w:proofErr w:type="spellEnd"/>
+            <w:r>
+              <w:rPr>
+                <w:rFonts w:ascii="Arial" w:hAnsi="Arial" w:cs="Arial"/>
+                <w:sz w:val="24"/>
+                <w:szCs w:val="24"/>
+              </w:rPr>
+              <w:t xml:space="preserve"> number what you have suggested</w:t>
             </w:r>
           </w:p>
         </w:tc>
@@ -1111,15 +1285,7 @@
                 <w:sz w:val="24"/>
                 <w:szCs w:val="24"/>
               </w:rPr>
-              <w:t xml:space="preserve">it log </w:t>
-            </w:r>
-            <w:r>
-              <w:rPr>
-                <w:rFonts w:ascii="Arial" w:hAnsi="Arial" w:cs="Arial"/>
-                <w:sz w:val="24"/>
-                <w:szCs w:val="24"/>
-              </w:rPr>
-              <w:t xml:space="preserve"> --grep=”h”</w:t>
+              <w:t>it log  --grep=”h”</w:t>
             </w:r>
           </w:p>
         </w:tc>
@@ -1142,7 +1308,25 @@
                 <w:sz w:val="24"/>
                 <w:szCs w:val="24"/>
               </w:rPr>
-              <w:t>Search commits with msg specified</w:t>
+              <w:t xml:space="preserve">Search commits with </w:t>
+            </w:r>
+            <w:proofErr w:type="spellStart"/>
+            <w:r>
+              <w:rPr>
+                <w:rFonts w:ascii="Arial" w:hAnsi="Arial" w:cs="Arial"/>
+                <w:sz w:val="24"/>
+                <w:szCs w:val="24"/>
+              </w:rPr>
+              <w:t>msg</w:t>
+            </w:r>
+            <w:proofErr w:type="spellEnd"/>
+            <w:r>
+              <w:rPr>
+                <w:rFonts w:ascii="Arial" w:hAnsi="Arial" w:cs="Arial"/>
+                <w:sz w:val="24"/>
+                <w:szCs w:val="24"/>
+              </w:rPr>
+              <w:t xml:space="preserve"> specified</w:t>
             </w:r>
           </w:p>
         </w:tc>
@@ -1186,24 +1370,18 @@
                 <w:sz w:val="24"/>
                 <w:szCs w:val="24"/>
               </w:rPr>
-              <w:t>&lt;name</w:t>
-            </w:r>
-            <w:r>
-              <w:rPr>
-                <w:rFonts w:ascii="Arial" w:hAnsi="Arial" w:cs="Arial"/>
-                <w:sz w:val="24"/>
-                <w:szCs w:val="24"/>
-              </w:rPr>
-              <w:t>&gt;</w:t>
-            </w:r>
-            <w:r>
-              <w:rPr>
-                <w:rFonts w:ascii="Arial" w:hAnsi="Arial" w:cs="Arial"/>
-                <w:sz w:val="24"/>
-                <w:szCs w:val="24"/>
-              </w:rPr>
-              <w:t xml:space="preserve"> &lt;url</w:t>
-            </w:r>
+              <w:t>&lt;name&gt; &lt;</w:t>
+            </w:r>
+            <w:proofErr w:type="spellStart"/>
+            <w:r>
+              <w:rPr>
+                <w:rFonts w:ascii="Arial" w:hAnsi="Arial" w:cs="Arial"/>
+                <w:sz w:val="24"/>
+                <w:szCs w:val="24"/>
+              </w:rPr>
+              <w:t>url</w:t>
+            </w:r>
+            <w:proofErr w:type="spellEnd"/>
             <w:r>
               <w:rPr>
                 <w:rFonts w:ascii="Arial" w:hAnsi="Arial" w:cs="Arial"/>
@@ -1286,15 +1464,7 @@
                 <w:sz w:val="24"/>
                 <w:szCs w:val="24"/>
               </w:rPr>
-              <w:t>it push &lt;remote&gt;  &lt;branch</w:t>
-            </w:r>
-            <w:r>
-              <w:rPr>
-                <w:rFonts w:ascii="Arial" w:hAnsi="Arial" w:cs="Arial"/>
-                <w:sz w:val="24"/>
-                <w:szCs w:val="24"/>
-              </w:rPr>
-              <w:t>&gt;</w:t>
+              <w:t>it push &lt;remote&gt;  &lt;branch&gt;</w:t>
             </w:r>
           </w:p>
         </w:tc>
@@ -1353,15 +1523,7 @@
                 <w:sz w:val="24"/>
                 <w:szCs w:val="24"/>
               </w:rPr>
-              <w:t xml:space="preserve">it push &lt;remote&gt;  </w:t>
-            </w:r>
-            <w:r>
-              <w:rPr>
-                <w:rFonts w:ascii="Arial" w:hAnsi="Arial" w:cs="Arial"/>
-                <w:sz w:val="24"/>
-                <w:szCs w:val="24"/>
-              </w:rPr>
-              <w:t>--all</w:t>
+              <w:t>it push &lt;remote&gt;  --all</w:t>
             </w:r>
           </w:p>
         </w:tc>
@@ -1384,23 +1546,7 @@
                 <w:sz w:val="24"/>
                 <w:szCs w:val="24"/>
               </w:rPr>
-              <w:t xml:space="preserve">Push </w:t>
-            </w:r>
-            <w:r>
-              <w:rPr>
-                <w:rFonts w:ascii="Arial" w:hAnsi="Arial" w:cs="Arial"/>
-                <w:sz w:val="24"/>
-                <w:szCs w:val="24"/>
-              </w:rPr>
-              <w:t>all</w:t>
-            </w:r>
-            <w:r>
-              <w:rPr>
-                <w:rFonts w:ascii="Arial" w:hAnsi="Arial" w:cs="Arial"/>
-                <w:sz w:val="24"/>
-                <w:szCs w:val="24"/>
-              </w:rPr>
-              <w:t xml:space="preserve"> branch to remote repository</w:t>
+              <w:t>Push all branch to remote repository</w:t>
             </w:r>
           </w:p>
         </w:tc>
@@ -1431,16 +1577,24 @@
               </w:rPr>
               <w:t>g</w:t>
             </w:r>
-            <w:bookmarkStart w:id="0" w:name="_GoBack"/>
-            <w:bookmarkEnd w:id="0"/>
-            <w:r>
-              <w:rPr>
-                <w:rFonts w:ascii="Arial" w:hAnsi="Arial" w:cs="Arial"/>
-                <w:sz w:val="24"/>
-                <w:szCs w:val="24"/>
-              </w:rPr>
-              <w:t>it clone &lt;repo-url</w:t>
-            </w:r>
+            <w:r>
+              <w:rPr>
+                <w:rFonts w:ascii="Arial" w:hAnsi="Arial" w:cs="Arial"/>
+                <w:sz w:val="24"/>
+                <w:szCs w:val="24"/>
+              </w:rPr>
+              <w:t>it clone &lt;repo-</w:t>
+            </w:r>
+            <w:proofErr w:type="spellStart"/>
+            <w:r>
+              <w:rPr>
+                <w:rFonts w:ascii="Arial" w:hAnsi="Arial" w:cs="Arial"/>
+                <w:sz w:val="24"/>
+                <w:szCs w:val="24"/>
+              </w:rPr>
+              <w:t>url</w:t>
+            </w:r>
+            <w:proofErr w:type="spellEnd"/>
             <w:r>
               <w:rPr>
                 <w:rFonts w:ascii="Arial" w:hAnsi="Arial" w:cs="Arial"/>
@@ -1500,8 +1654,18 @@
                 <w:sz w:val="24"/>
                 <w:szCs w:val="24"/>
               </w:rPr>
-              <w:t>touch .gitignore</w:t>
-            </w:r>
+              <w:t>touch .</w:t>
+            </w:r>
+            <w:proofErr w:type="spellStart"/>
+            <w:r>
+              <w:rPr>
+                <w:rFonts w:ascii="Arial" w:hAnsi="Arial" w:cs="Arial"/>
+                <w:sz w:val="24"/>
+                <w:szCs w:val="24"/>
+              </w:rPr>
+              <w:t>gitignore</w:t>
+            </w:r>
+            <w:proofErr w:type="spellEnd"/>
           </w:p>
           <w:p>
             <w:pPr>
@@ -1519,32 +1683,26 @@
                 <w:sz w:val="24"/>
                 <w:szCs w:val="24"/>
               </w:rPr>
-              <w:t xml:space="preserve">cat  </w:t>
-            </w:r>
-            <w:r>
-              <w:rPr>
-                <w:rFonts w:ascii="Arial" w:hAnsi="Arial" w:cs="Arial"/>
-                <w:sz w:val="24"/>
-                <w:szCs w:val="24"/>
-              </w:rPr>
-              <w:t>&gt;</w:t>
-            </w:r>
-            <w:r>
-              <w:rPr>
-                <w:rFonts w:ascii="Arial" w:hAnsi="Arial" w:cs="Arial"/>
-                <w:sz w:val="24"/>
-                <w:szCs w:val="24"/>
-              </w:rPr>
-              <w:t xml:space="preserve"> </w:t>
-            </w:r>
-            <w:r>
-              <w:rPr>
-                <w:rFonts w:ascii="Arial" w:hAnsi="Arial" w:cs="Arial"/>
-                <w:sz w:val="24"/>
-                <w:szCs w:val="24"/>
-              </w:rPr>
-              <w:t>.gitignore</w:t>
-            </w:r>
+              <w:t xml:space="preserve">cat  &gt; </w:t>
+            </w:r>
+            <w:r>
+              <w:rPr>
+                <w:rFonts w:ascii="Arial" w:hAnsi="Arial" w:cs="Arial"/>
+                <w:sz w:val="24"/>
+                <w:szCs w:val="24"/>
+              </w:rPr>
+              <w:t>.</w:t>
+            </w:r>
+            <w:proofErr w:type="spellStart"/>
+            <w:r>
+              <w:rPr>
+                <w:rFonts w:ascii="Arial" w:hAnsi="Arial" w:cs="Arial"/>
+                <w:sz w:val="24"/>
+                <w:szCs w:val="24"/>
+              </w:rPr>
+              <w:t>gitignore</w:t>
+            </w:r>
+            <w:proofErr w:type="spellEnd"/>
           </w:p>
           <w:p>
             <w:pPr>
@@ -1623,8 +1781,18 @@
                 <w:sz w:val="24"/>
                 <w:szCs w:val="24"/>
               </w:rPr>
-              <w:t>Ignore files in gitignore</w:t>
-            </w:r>
+              <w:t xml:space="preserve">Ignore files in </w:t>
+            </w:r>
+            <w:proofErr w:type="spellStart"/>
+            <w:r>
+              <w:rPr>
+                <w:rFonts w:ascii="Arial" w:hAnsi="Arial" w:cs="Arial"/>
+                <w:sz w:val="24"/>
+                <w:szCs w:val="24"/>
+              </w:rPr>
+              <w:t>gitignore</w:t>
+            </w:r>
+            <w:proofErr w:type="spellEnd"/>
           </w:p>
         </w:tc>
       </w:tr>

</xml_diff>